<commit_message>
added urls to docs
</commit_message>
<xml_diff>
--- a/src/Week_2_Coding_Assignment.docx
+++ b/src/Week_2_Coding_Assignment.docx
@@ -1720,8 +1720,6 @@
           </wp:inline>
         </w:drawing>
       </w:r>
-      <w:bookmarkStart w:id="0" w:name="_GoBack"/>
-      <w:bookmarkEnd w:id="0"/>
     </w:p>
     <w:p>
       <w:pPr>
@@ -2083,6 +2081,23 @@
         <w:lastRenderedPageBreak/>
         <w:t>URL to GitHub Repository:</w:t>
       </w:r>
+    </w:p>
+    <w:p>
+      <w:pPr>
+        <w:rPr>
+          <w:b/>
+          <w:szCs w:val="24"/>
+        </w:rPr>
+      </w:pPr>
+      <w:r>
+        <w:rPr>
+          <w:b/>
+          <w:szCs w:val="24"/>
+        </w:rPr>
+        <w:t>https://github.com/samsquanch27/WeekTwoHW/tree/master/src</w:t>
+      </w:r>
+      <w:bookmarkStart w:id="0" w:name="_GoBack"/>
+      <w:bookmarkEnd w:id="0"/>
     </w:p>
     <w:sectPr>
       <w:headerReference w:type="default" r:id="rId13"/>

</xml_diff>